<commit_message>
Edits to Design Log
</commit_message>
<xml_diff>
--- a/write_up/Guitar Looper Pedal Design.docx
+++ b/write_up/Guitar Looper Pedal Design.docx
@@ -384,16 +384,11 @@
     </w:p>
     <w:p>
       <w:pPr>
-        <w:rPr>
-          <w:rFonts w:ascii="Times New Roman" w:hAnsi="Times New Roman" w:cs="Times New Roman"/>
-          <w:b/>
-          <w:sz w:val="28"/>
-          <w:szCs w:val="28"/>
-        </w:rPr>
-      </w:pPr>
-    </w:p>
-    <w:p>
-      <w:pPr>
+        <w:pStyle w:val="ListParagraph"/>
+        <w:numPr>
+          <w:ilvl w:val="0"/>
+          <w:numId w:val="1"/>
+        </w:numPr>
         <w:rPr>
           <w:rFonts w:ascii="Times New Roman" w:hAnsi="Times New Roman" w:cs="Times New Roman"/>
           <w:bCs/>
@@ -409,7 +404,45 @@
           <w:szCs w:val="28"/>
         </w:rPr>
         <w:lastRenderedPageBreak/>
-        <w:t>If the design is functional, I will add:</w:t>
+        <w:t>learn and develop understanding of ADC, DAC, memory, and signal processing</w:t>
+      </w:r>
+    </w:p>
+    <w:p>
+      <w:pPr>
+        <w:rPr>
+          <w:rFonts w:ascii="Times New Roman" w:hAnsi="Times New Roman" w:cs="Times New Roman"/>
+          <w:b/>
+          <w:sz w:val="28"/>
+          <w:szCs w:val="28"/>
+        </w:rPr>
+      </w:pPr>
+    </w:p>
+    <w:p>
+      <w:pPr>
+        <w:rPr>
+          <w:rFonts w:ascii="Times New Roman" w:hAnsi="Times New Roman" w:cs="Times New Roman"/>
+          <w:bCs/>
+          <w:sz w:val="28"/>
+          <w:szCs w:val="28"/>
+        </w:rPr>
+      </w:pPr>
+      <w:r>
+        <w:rPr>
+          <w:rFonts w:ascii="Times New Roman" w:hAnsi="Times New Roman" w:cs="Times New Roman"/>
+          <w:bCs/>
+          <w:sz w:val="28"/>
+          <w:szCs w:val="28"/>
+        </w:rPr>
+        <w:t>Potential (nonessential) Additions</w:t>
+      </w:r>
+      <w:r>
+        <w:rPr>
+          <w:rFonts w:ascii="Times New Roman" w:hAnsi="Times New Roman" w:cs="Times New Roman"/>
+          <w:bCs/>
+          <w:sz w:val="28"/>
+          <w:szCs w:val="28"/>
+        </w:rPr>
+        <w:t>:</w:t>
       </w:r>
     </w:p>
     <w:p>
@@ -571,19 +604,17 @@
           <w:sz w:val="28"/>
           <w:szCs w:val="28"/>
         </w:rPr>
-        <w:t xml:space="preserve">This circuit will take in an audio signal input, store the input until the user ends the loop, then replay the signal. In other </w:t>
-      </w:r>
-      <w:proofErr w:type="gramStart"/>
-      <w:r>
-        <w:rPr>
-          <w:rFonts w:ascii="Times New Roman" w:hAnsi="Times New Roman" w:cs="Times New Roman"/>
-          <w:bCs/>
-          <w:sz w:val="28"/>
-          <w:szCs w:val="28"/>
-        </w:rPr>
-        <w:t>words</w:t>
-      </w:r>
-      <w:proofErr w:type="gramEnd"/>
+        <w:t>This circuit will take in an audio signal input, store the input until the user ends the loop, then replay the signal. In other words</w:t>
+      </w:r>
+      <w:r>
+        <w:rPr>
+          <w:rFonts w:ascii="Times New Roman" w:hAnsi="Times New Roman" w:cs="Times New Roman"/>
+          <w:bCs/>
+          <w:sz w:val="28"/>
+          <w:szCs w:val="28"/>
+        </w:rPr>
+        <w:t>,</w:t>
+      </w:r>
       <w:r>
         <w:rPr>
           <w:rFonts w:ascii="Times New Roman" w:hAnsi="Times New Roman" w:cs="Times New Roman"/>
@@ -600,7 +631,34 @@
           <w:sz w:val="28"/>
           <w:szCs w:val="28"/>
         </w:rPr>
-        <w:t>recorder and play back circuit.</w:t>
+        <w:t>record and play</w:t>
+      </w:r>
+      <w:r>
+        <w:rPr>
+          <w:rFonts w:ascii="Times New Roman" w:hAnsi="Times New Roman" w:cs="Times New Roman"/>
+          <w:bCs/>
+          <w:sz w:val="28"/>
+          <w:szCs w:val="28"/>
+        </w:rPr>
+        <w:t>-</w:t>
+      </w:r>
+      <w:r>
+        <w:rPr>
+          <w:rFonts w:ascii="Times New Roman" w:hAnsi="Times New Roman" w:cs="Times New Roman"/>
+          <w:bCs/>
+          <w:sz w:val="28"/>
+          <w:szCs w:val="28"/>
+        </w:rPr>
+        <w:t>back circuit.</w:t>
+      </w:r>
+      <w:r>
+        <w:rPr>
+          <w:rFonts w:ascii="Times New Roman" w:hAnsi="Times New Roman" w:cs="Times New Roman"/>
+          <w:bCs/>
+          <w:sz w:val="28"/>
+          <w:szCs w:val="28"/>
+        </w:rPr>
+        <w:t xml:space="preserve"> In order to provide a more in-depth learning experience for myself and loop with higher processing, I will not use a pre-fab record-playback board and simply replace the microphone with my guitar’s signal.</w:t>
       </w:r>
       <w:r>
         <w:rPr>
@@ -901,7 +959,17 @@
           <w:sz w:val="28"/>
           <w:szCs w:val="28"/>
         </w:rPr>
-        <w:t xml:space="preserve"> which samples at 12 kHz for 26 seconds. 12 kHz will be enough to prevent aliasing of the highest frequency guitar signal which is ~5.8kHz. </w:t>
+        <w:t xml:space="preserve"> which samples at 12 kHz for 26 seconds. 12 kHz will be enough to prevent aliasing of the highest </w:t>
+      </w:r>
+      <w:r>
+        <w:rPr>
+          <w:rFonts w:ascii="Times New Roman" w:hAnsi="Times New Roman" w:cs="Times New Roman"/>
+          <w:bCs/>
+          <w:sz w:val="28"/>
+          <w:szCs w:val="28"/>
+        </w:rPr>
+        <w:lastRenderedPageBreak/>
+        <w:t xml:space="preserve">frequency guitar signal which is ~5.8kHz. </w:t>
       </w:r>
       <w:r>
         <w:rPr>
@@ -960,7 +1028,6 @@
           <w:sz w:val="28"/>
           <w:szCs w:val="28"/>
         </w:rPr>
-        <w:lastRenderedPageBreak/>
         <w:t>Block Diagram</w:t>
       </w:r>
       <w:r>

</xml_diff>